<commit_message>
2018.10.07 dienos vakare is namu
</commit_message>
<xml_diff>
--- a/Komandos ir nustatymai.docx
+++ b/Komandos ir nustatymai.docx
@@ -827,7 +827,15 @@
             <w:tcW w:w="6107" w:type="dxa"/>
           </w:tcPr>
           <w:p>
-            <w:r>
+            <w:pPr>
+              <w:rPr>
+                <w:color w:val="0070C0"/>
+              </w:rPr>
+            </w:pPr>
+            <w:r>
+              <w:rPr>
+                <w:color w:val="0070C0"/>
+              </w:rPr>
               <w:t>Nusirodo rėmelio: storis, tipas, spalva</w:t>
             </w:r>
           </w:p>
@@ -1744,8 +1752,13 @@
             </w:r>
             <w:proofErr w:type="spellEnd"/>
             <w:r>
-              <w:t xml:space="preserve"> | center</w:t>
-            </w:r>
+              <w:t xml:space="preserve"> | </w:t>
+            </w:r>
+            <w:proofErr w:type="spellStart"/>
+            <w:r>
+              <w:t>center</w:t>
+            </w:r>
+            <w:proofErr w:type="spellEnd"/>
           </w:p>
         </w:tc>
         <w:tc>
@@ -2072,14 +2085,82 @@
             <w:r>
               <w:t>grid-template-columns</w:t>
             </w:r>
-            <w:proofErr w:type="spellEnd"/>
-          </w:p>
-        </w:tc>
-        <w:tc>
-          <w:tcPr>
-            <w:tcW w:w="6107" w:type="dxa"/>
-          </w:tcPr>
-          <w:p/>
+            <w:r>
+              <w:t>:</w:t>
+            </w:r>
+            <w:proofErr w:type="spellEnd"/>
+            <w:r>
+              <w:t xml:space="preserve"> </w:t>
+            </w:r>
+            <w:proofErr w:type="spellStart"/>
+            <w:r>
+              <w:t>none|auto|max-content|min-content|</w:t>
+            </w:r>
+            <w:r>
+              <w:rPr>
+                <w:i/>
+                <w:iCs/>
+              </w:rPr>
+              <w:t>length</w:t>
+            </w:r>
+            <w:r>
+              <w:t>|initial|inherit;</w:t>
+            </w:r>
+            <w:proofErr w:type="spellEnd"/>
+          </w:p>
+        </w:tc>
+        <w:tc>
+          <w:tcPr>
+            <w:tcW w:w="6107" w:type="dxa"/>
+          </w:tcPr>
+          <w:p>
+            <w:r>
+              <w:t xml:space="preserve">Naudojamas konteineryje po komandos </w:t>
+            </w:r>
+            <w:proofErr w:type="spellStart"/>
+            <w:r>
+              <w:rPr>
+                <w:color w:val="FF0000"/>
+              </w:rPr>
+              <w:t>display</w:t>
+            </w:r>
+            <w:proofErr w:type="spellEnd"/>
+            <w:r>
+              <w:rPr>
+                <w:color w:val="FF0000"/>
+              </w:rPr>
+              <w:t xml:space="preserve">: </w:t>
+            </w:r>
+            <w:proofErr w:type="spellStart"/>
+            <w:r>
+              <w:rPr>
+                <w:color w:val="FF0000"/>
+              </w:rPr>
+              <w:t>grid</w:t>
+            </w:r>
+            <w:proofErr w:type="spellEnd"/>
+            <w:r>
+              <w:rPr>
+                <w:color w:val="FF0000"/>
+              </w:rPr>
+              <w:t xml:space="preserve"> </w:t>
+            </w:r>
+            <w:r>
+              <w:rPr>
+                <w:color w:val="FF0000"/>
+              </w:rPr>
+              <w:t xml:space="preserve">. </w:t>
+            </w:r>
+            <w:r>
+              <w:t>Nustato stulpelius</w:t>
+            </w:r>
+            <w:r>
+              <w:t xml:space="preserve"> ir jų dydį</w:t>
+            </w:r>
+            <w:r>
+              <w:t>.</w:t>
+            </w:r>
+          </w:p>
         </w:tc>
       </w:tr>
       <w:tr>
@@ -2092,14 +2173,82 @@
             <w:r>
               <w:t>grid-template-rows</w:t>
             </w:r>
-            <w:proofErr w:type="spellEnd"/>
-          </w:p>
-        </w:tc>
-        <w:tc>
-          <w:tcPr>
-            <w:tcW w:w="6107" w:type="dxa"/>
-          </w:tcPr>
-          <w:p/>
+            <w:r>
+              <w:t>:</w:t>
+            </w:r>
+            <w:proofErr w:type="spellEnd"/>
+            <w:r>
+              <w:t xml:space="preserve"> </w:t>
+            </w:r>
+            <w:proofErr w:type="spellStart"/>
+            <w:r>
+              <w:t>none|auto|max-content|min-content|</w:t>
+            </w:r>
+            <w:r>
+              <w:rPr>
+                <w:i/>
+                <w:iCs/>
+              </w:rPr>
+              <w:t>length</w:t>
+            </w:r>
+            <w:r>
+              <w:t>|initial|inherit;</w:t>
+            </w:r>
+            <w:proofErr w:type="spellEnd"/>
+          </w:p>
+        </w:tc>
+        <w:tc>
+          <w:tcPr>
+            <w:tcW w:w="6107" w:type="dxa"/>
+          </w:tcPr>
+          <w:p>
+            <w:r>
+              <w:t xml:space="preserve">Naudojamas konteineryje po komandos </w:t>
+            </w:r>
+            <w:proofErr w:type="spellStart"/>
+            <w:r>
+              <w:rPr>
+                <w:color w:val="FF0000"/>
+              </w:rPr>
+              <w:t>display</w:t>
+            </w:r>
+            <w:proofErr w:type="spellEnd"/>
+            <w:r>
+              <w:rPr>
+                <w:color w:val="FF0000"/>
+              </w:rPr>
+              <w:t xml:space="preserve">: </w:t>
+            </w:r>
+            <w:proofErr w:type="spellStart"/>
+            <w:r>
+              <w:rPr>
+                <w:color w:val="FF0000"/>
+              </w:rPr>
+              <w:t>grid</w:t>
+            </w:r>
+            <w:proofErr w:type="spellEnd"/>
+            <w:r>
+              <w:rPr>
+                <w:color w:val="FF0000"/>
+              </w:rPr>
+              <w:t xml:space="preserve"> </w:t>
+            </w:r>
+            <w:r>
+              <w:rPr>
+                <w:color w:val="FF0000"/>
+              </w:rPr>
+              <w:t xml:space="preserve">. </w:t>
+            </w:r>
+            <w:r>
+              <w:t xml:space="preserve">Nustato </w:t>
+            </w:r>
+            <w:r>
+              <w:t>eilutes ir jų dydį</w:t>
+            </w:r>
+            <w:r>
+              <w:t>.</w:t>
+            </w:r>
+          </w:p>
         </w:tc>
       </w:tr>
       <w:tr>
@@ -2112,33 +2261,774 @@
             <w:r>
               <w:t>grid-template-areas</w:t>
             </w:r>
-            <w:proofErr w:type="spellEnd"/>
-          </w:p>
-        </w:tc>
-        <w:tc>
-          <w:tcPr>
-            <w:tcW w:w="6107" w:type="dxa"/>
-          </w:tcPr>
-          <w:p/>
-        </w:tc>
-      </w:tr>
-      <w:tr>
-        <w:tc>
-          <w:tcPr>
-            <w:tcW w:w="3469" w:type="dxa"/>
-          </w:tcPr>
-          <w:p>
-            <w:proofErr w:type="spellStart"/>
-            <w:r>
+            <w:r>
+              <w:t>:</w:t>
+            </w:r>
+            <w:proofErr w:type="spellEnd"/>
+            <w:r>
+              <w:t xml:space="preserve"> </w:t>
+            </w:r>
+            <w:proofErr w:type="spellStart"/>
+            <w:r>
+              <w:t>none|</w:t>
+            </w:r>
+            <w:r>
+              <w:rPr>
+                <w:rStyle w:val="Emfaz"/>
+              </w:rPr>
+              <w:t>itemnames</w:t>
+            </w:r>
+            <w:proofErr w:type="spellEnd"/>
+            <w:r>
+              <w:t>;</w:t>
+            </w:r>
+          </w:p>
+        </w:tc>
+        <w:tc>
+          <w:tcPr>
+            <w:tcW w:w="6107" w:type="dxa"/>
+          </w:tcPr>
+          <w:p>
+            <w:pPr>
+              <w:rPr>
+                <w:color w:val="000000"/>
+              </w:rPr>
+            </w:pPr>
+            <w:r>
+              <w:t xml:space="preserve">Po to, kai yra klasei nustatoma </w:t>
+            </w:r>
+            <w:proofErr w:type="spellStart"/>
+            <w:r>
+              <w:rPr>
+                <w:color w:val="FF0000"/>
+              </w:rPr>
+              <w:t>grid-area</w:t>
+            </w:r>
+            <w:r>
+              <w:rPr>
+                <w:color w:val="000000"/>
+              </w:rPr>
+              <w:t>:</w:t>
+            </w:r>
+            <w:proofErr w:type="spellEnd"/>
+            <w:r>
+              <w:rPr>
+                <w:color w:val="0000CD"/>
+              </w:rPr>
+              <w:t xml:space="preserve"> </w:t>
+            </w:r>
+            <w:proofErr w:type="spellStart"/>
+            <w:r>
+              <w:rPr>
+                <w:color w:val="0000CD"/>
+              </w:rPr>
+              <w:t>myArea</w:t>
+            </w:r>
+            <w:proofErr w:type="spellEnd"/>
+            <w:r>
+              <w:rPr>
+                <w:color w:val="000000"/>
+              </w:rPr>
+              <w:t>, šita komanda pasako, kiek šių elementų turėtų būti:</w:t>
+            </w:r>
+          </w:p>
+          <w:p>
+            <w:pPr>
+              <w:rPr>
+                <w:color w:val="000000"/>
+              </w:rPr>
+            </w:pPr>
+            <w:proofErr w:type="spellStart"/>
+            <w:r>
+              <w:rPr>
+                <w:color w:val="FF0000"/>
+              </w:rPr>
+              <w:lastRenderedPageBreak/>
+              <w:t>grid-template-areas</w:t>
+            </w:r>
+            <w:r>
+              <w:rPr>
+                <w:color w:val="000000"/>
+              </w:rPr>
+              <w:t>:</w:t>
+            </w:r>
+            <w:proofErr w:type="spellEnd"/>
+            <w:r>
+              <w:rPr>
+                <w:color w:val="0000CD"/>
+              </w:rPr>
+              <w:t xml:space="preserve"> "</w:t>
+            </w:r>
+            <w:proofErr w:type="spellStart"/>
+            <w:r>
+              <w:rPr>
+                <w:color w:val="0000CD"/>
+              </w:rPr>
+              <w:t>myArea</w:t>
+            </w:r>
+            <w:proofErr w:type="spellEnd"/>
+            <w:r>
+              <w:rPr>
+                <w:color w:val="0000CD"/>
+              </w:rPr>
+              <w:t xml:space="preserve"> </w:t>
+            </w:r>
+            <w:proofErr w:type="spellStart"/>
+            <w:r>
+              <w:rPr>
+                <w:color w:val="0000CD"/>
+              </w:rPr>
+              <w:t>myArea</w:t>
+            </w:r>
+            <w:proofErr w:type="spellEnd"/>
+            <w:r>
+              <w:rPr>
+                <w:color w:val="0000CD"/>
+              </w:rPr>
+              <w:t>"</w:t>
+            </w:r>
+            <w:r>
+              <w:rPr>
+                <w:color w:val="000000"/>
+              </w:rPr>
+              <w:t>; - taip bus</w:t>
+            </w:r>
+            <w:r>
+              <w:rPr>
+                <w:color w:val="000000"/>
+              </w:rPr>
+              <w:t xml:space="preserve">, kad elementas su </w:t>
+            </w:r>
+            <w:proofErr w:type="spellStart"/>
+            <w:r>
+              <w:rPr>
+                <w:color w:val="000000"/>
+              </w:rPr>
+              <w:t>myArea</w:t>
+            </w:r>
+            <w:proofErr w:type="spellEnd"/>
+            <w:r>
+              <w:rPr>
+                <w:color w:val="000000"/>
+              </w:rPr>
+              <w:t xml:space="preserve"> užims 2 stulpelius iš dviejų. O jeigu parašyti </w:t>
+            </w:r>
+            <w:r>
+              <w:rPr>
+                <w:color w:val="0000CD"/>
+              </w:rPr>
+              <w:t>"</w:t>
+            </w:r>
+            <w:proofErr w:type="spellStart"/>
+            <w:r>
+              <w:rPr>
+                <w:color w:val="0000CD"/>
+              </w:rPr>
+              <w:t>myArea</w:t>
+            </w:r>
+            <w:proofErr w:type="spellEnd"/>
+            <w:r>
+              <w:rPr>
+                <w:color w:val="0000CD"/>
+              </w:rPr>
+              <w:t xml:space="preserve"> </w:t>
+            </w:r>
+            <w:proofErr w:type="spellStart"/>
+            <w:r>
+              <w:rPr>
+                <w:color w:val="0000CD"/>
+              </w:rPr>
+              <w:t>myArea</w:t>
+            </w:r>
+            <w:proofErr w:type="spellEnd"/>
+            <w:r>
+              <w:rPr>
+                <w:color w:val="0000CD"/>
+              </w:rPr>
+              <w:t xml:space="preserve"> . . ."</w:t>
+            </w:r>
+            <w:r>
+              <w:rPr>
+                <w:color w:val="000000"/>
+              </w:rPr>
+              <w:t>; tai tada elementas užims 2 stulpelius iš 5. Nes tie taškai nurodo, kad šalia dar yra stulpelis.</w:t>
+            </w:r>
+          </w:p>
+          <w:p>
+            <w:r>
+              <w:rPr>
+                <w:color w:val="000000"/>
+              </w:rPr>
+              <w:t xml:space="preserve">Naudojama po to, kai pažymima </w:t>
+            </w:r>
+            <w:proofErr w:type="spellStart"/>
+            <w:r>
+              <w:rPr>
+                <w:color w:val="FF0000"/>
+              </w:rPr>
+              <w:t>display</w:t>
+            </w:r>
+            <w:proofErr w:type="spellEnd"/>
+            <w:r>
+              <w:rPr>
+                <w:color w:val="FF0000"/>
+              </w:rPr>
+              <w:t xml:space="preserve">: </w:t>
+            </w:r>
+            <w:proofErr w:type="spellStart"/>
+            <w:r>
+              <w:rPr>
+                <w:color w:val="FF0000"/>
+              </w:rPr>
+              <w:t>grid</w:t>
+            </w:r>
+            <w:proofErr w:type="spellEnd"/>
+            <w:r>
+              <w:rPr>
+                <w:color w:val="FF0000"/>
+              </w:rPr>
+              <w:t>;</w:t>
+            </w:r>
+          </w:p>
+        </w:tc>
+      </w:tr>
+      <w:tr>
+        <w:tc>
+          <w:tcPr>
+            <w:tcW w:w="3469" w:type="dxa"/>
+          </w:tcPr>
+          <w:p>
+            <w:proofErr w:type="spellStart"/>
+            <w:r>
+              <w:lastRenderedPageBreak/>
               <w:t>grid-template</w:t>
             </w:r>
-            <w:proofErr w:type="spellEnd"/>
-          </w:p>
-        </w:tc>
-        <w:tc>
-          <w:tcPr>
-            <w:tcW w:w="6107" w:type="dxa"/>
-          </w:tcPr>
+            <w:r>
+              <w:t>:</w:t>
+            </w:r>
+            <w:proofErr w:type="spellEnd"/>
+            <w:r>
+              <w:t xml:space="preserve"> </w:t>
+            </w:r>
+            <w:proofErr w:type="spellStart"/>
+            <w:r>
+              <w:t>none|</w:t>
+            </w:r>
+            <w:r>
+              <w:rPr>
+                <w:rStyle w:val="Emfaz"/>
+              </w:rPr>
+              <w:t>grid-template-rows</w:t>
+            </w:r>
+            <w:proofErr w:type="spellEnd"/>
+            <w:r>
+              <w:t xml:space="preserve"> / </w:t>
+            </w:r>
+            <w:proofErr w:type="spellStart"/>
+            <w:r>
+              <w:rPr>
+                <w:rStyle w:val="Emfaz"/>
+              </w:rPr>
+              <w:t>grid-template-columns</w:t>
+            </w:r>
+            <w:r>
+              <w:t>|</w:t>
+            </w:r>
+            <w:r>
+              <w:rPr>
+                <w:rStyle w:val="Emfaz"/>
+              </w:rPr>
+              <w:t>grid</w:t>
+            </w:r>
+            <w:proofErr w:type="spellEnd"/>
+            <w:r>
+              <w:rPr>
+                <w:rStyle w:val="Emfaz"/>
+              </w:rPr>
+              <w:t>-</w:t>
+            </w:r>
+            <w:proofErr w:type="spellStart"/>
+            <w:r>
+              <w:rPr>
+                <w:rStyle w:val="Emfaz"/>
+              </w:rPr>
+              <w:t>template-areas</w:t>
+            </w:r>
+            <w:r>
+              <w:t>|initial|inherit;</w:t>
+            </w:r>
+            <w:proofErr w:type="spellEnd"/>
+          </w:p>
+        </w:tc>
+        <w:tc>
+          <w:tcPr>
+            <w:tcW w:w="6107" w:type="dxa"/>
+          </w:tcPr>
+          <w:p>
+            <w:pPr>
+              <w:rPr>
+                <w:rFonts w:ascii="Verdana" w:eastAsia="Times New Roman" w:hAnsi="Verdana" w:cs="Verdana"/>
+                <w:sz w:val="20"/>
+                <w:szCs w:val="20"/>
+                <w:lang w:val="en-US"/>
+              </w:rPr>
+            </w:pPr>
+            <w:r>
+              <w:t xml:space="preserve">Čia yra jungtinė komanda trijų komandų: </w:t>
+            </w:r>
+            <w:hyperlink r:id="rId5" w:history="1">
+              <w:r>
+                <w:rPr>
+                  <w:rFonts w:ascii="Verdana" w:eastAsia="Times New Roman" w:hAnsi="Verdana" w:cs="Verdana"/>
+                  <w:color w:val="0000FF"/>
+                  <w:sz w:val="20"/>
+                  <w:szCs w:val="20"/>
+                  <w:u w:val="single"/>
+                  <w:lang w:val="en-US"/>
+                </w:rPr>
+                <w:t>grid-template-rows</w:t>
+              </w:r>
+            </w:hyperlink>
+            <w:r>
+              <w:rPr>
+                <w:rFonts w:ascii="Verdana" w:eastAsia="Times New Roman" w:hAnsi="Verdana" w:cs="Verdana"/>
+                <w:sz w:val="20"/>
+                <w:szCs w:val="20"/>
+                <w:lang w:val="en-US"/>
+              </w:rPr>
+              <w:t xml:space="preserve">, </w:t>
+            </w:r>
+            <w:hyperlink r:id="rId6" w:history="1">
+              <w:r>
+                <w:rPr>
+                  <w:rFonts w:ascii="Verdana" w:eastAsia="Times New Roman" w:hAnsi="Verdana" w:cs="Verdana"/>
+                  <w:color w:val="0000FF"/>
+                  <w:sz w:val="20"/>
+                  <w:szCs w:val="20"/>
+                  <w:u w:val="single"/>
+                  <w:lang w:val="en-US"/>
+                </w:rPr>
+                <w:t>grid-template-columns</w:t>
+              </w:r>
+            </w:hyperlink>
+            <w:r>
+              <w:rPr>
+                <w:rFonts w:ascii="Verdana" w:eastAsia="Times New Roman" w:hAnsi="Verdana" w:cs="Verdana"/>
+                <w:sz w:val="20"/>
+                <w:szCs w:val="20"/>
+                <w:lang w:val="en-US"/>
+              </w:rPr>
+              <w:t xml:space="preserve"> </w:t>
+            </w:r>
+            <w:proofErr w:type="spellStart"/>
+            <w:r>
+              <w:rPr>
+                <w:rFonts w:ascii="Verdana" w:eastAsia="Times New Roman" w:hAnsi="Verdana" w:cs="Verdana"/>
+                <w:sz w:val="20"/>
+                <w:szCs w:val="20"/>
+                <w:lang w:val="en-US"/>
+              </w:rPr>
+              <w:t>ir</w:t>
+            </w:r>
+            <w:proofErr w:type="spellEnd"/>
+            <w:r>
+              <w:rPr>
+                <w:rFonts w:ascii="Verdana" w:eastAsia="Times New Roman" w:hAnsi="Verdana" w:cs="Verdana"/>
+                <w:sz w:val="20"/>
+                <w:szCs w:val="20"/>
+                <w:lang w:val="en-US"/>
+              </w:rPr>
+              <w:t xml:space="preserve"> </w:t>
+            </w:r>
+            <w:hyperlink r:id="rId7" w:history="1">
+              <w:r>
+                <w:rPr>
+                  <w:rFonts w:ascii="Verdana" w:eastAsia="Times New Roman" w:hAnsi="Verdana" w:cs="Verdana"/>
+                  <w:color w:val="0000FF"/>
+                  <w:sz w:val="20"/>
+                  <w:szCs w:val="20"/>
+                  <w:u w:val="single"/>
+                  <w:lang w:val="en-US"/>
+                </w:rPr>
+                <w:t>grid-template-areas</w:t>
+              </w:r>
+            </w:hyperlink>
+            <w:r>
+              <w:rPr>
+                <w:rFonts w:ascii="Verdana" w:eastAsia="Times New Roman" w:hAnsi="Verdana" w:cs="Verdana"/>
+                <w:sz w:val="20"/>
+                <w:szCs w:val="20"/>
+                <w:lang w:val="en-US"/>
+              </w:rPr>
+              <w:t>.</w:t>
+            </w:r>
+          </w:p>
+          <w:p>
+            <w:pPr>
+              <w:rPr>
+                <w:rFonts w:ascii="Verdana" w:eastAsia="Times New Roman" w:hAnsi="Verdana" w:cs="Verdana"/>
+                <w:sz w:val="20"/>
+                <w:szCs w:val="20"/>
+                <w:lang w:val="en-US"/>
+              </w:rPr>
+            </w:pPr>
+            <w:r>
+              <w:rPr>
+                <w:rFonts w:ascii="Verdana" w:eastAsia="Times New Roman" w:hAnsi="Verdana" w:cs="Verdana"/>
+                <w:sz w:val="20"/>
+                <w:szCs w:val="20"/>
+                <w:lang w:val="en-US"/>
+              </w:rPr>
+              <w:t>PAVYZDYS:</w:t>
+            </w:r>
+          </w:p>
+          <w:p>
+            <w:pPr>
+              <w:rPr>
+                <w:rFonts w:ascii="Verdana" w:eastAsia="Times New Roman" w:hAnsi="Verdana" w:cs="Verdana"/>
+                <w:sz w:val="20"/>
+                <w:szCs w:val="20"/>
+                <w:lang w:val="en-US"/>
+              </w:rPr>
+            </w:pPr>
+            <w:r>
+              <w:rPr>
+                <w:color w:val="A52A2A"/>
+              </w:rPr>
+              <w:t>.</w:t>
+            </w:r>
+            <w:proofErr w:type="spellStart"/>
+            <w:r>
+              <w:rPr>
+                <w:color w:val="A52A2A"/>
+              </w:rPr>
+              <w:t>grid-container</w:t>
+            </w:r>
+            <w:proofErr w:type="spellEnd"/>
+            <w:r>
+              <w:rPr>
+                <w:color w:val="A52A2A"/>
+              </w:rPr>
+              <w:t xml:space="preserve"> </w:t>
+            </w:r>
+            <w:r>
+              <w:rPr>
+                <w:color w:val="000000"/>
+              </w:rPr>
+              <w:t>{</w:t>
+            </w:r>
+            <w:r>
+              <w:rPr>
+                <w:color w:val="FF0000"/>
+              </w:rPr>
+              <w:br/>
+              <w:t xml:space="preserve">     </w:t>
+            </w:r>
+            <w:proofErr w:type="spellStart"/>
+            <w:r>
+              <w:rPr>
+                <w:color w:val="FF0000"/>
+              </w:rPr>
+              <w:t>display</w:t>
+            </w:r>
+            <w:proofErr w:type="spellEnd"/>
+            <w:r>
+              <w:rPr>
+                <w:color w:val="000000"/>
+              </w:rPr>
+              <w:t>:</w:t>
+            </w:r>
+            <w:r>
+              <w:rPr>
+                <w:color w:val="0000CD"/>
+              </w:rPr>
+              <w:t xml:space="preserve"> </w:t>
+            </w:r>
+            <w:proofErr w:type="spellStart"/>
+            <w:r>
+              <w:rPr>
+                <w:color w:val="0000CD"/>
+              </w:rPr>
+              <w:t>grid</w:t>
+            </w:r>
+            <w:proofErr w:type="spellEnd"/>
+            <w:r>
+              <w:rPr>
+                <w:color w:val="000000"/>
+              </w:rPr>
+              <w:t>;</w:t>
+            </w:r>
+            <w:r>
+              <w:rPr>
+                <w:color w:val="FF0000"/>
+              </w:rPr>
+              <w:br/>
+              <w:t xml:space="preserve">     </w:t>
+            </w:r>
+            <w:proofErr w:type="spellStart"/>
+            <w:r>
+              <w:rPr>
+                <w:color w:val="FF0000"/>
+              </w:rPr>
+              <w:t>grid-template</w:t>
+            </w:r>
+            <w:r>
+              <w:rPr>
+                <w:color w:val="000000"/>
+              </w:rPr>
+              <w:t>:</w:t>
+            </w:r>
+            <w:proofErr w:type="spellEnd"/>
+            <w:r>
+              <w:rPr>
+                <w:color w:val="0000CD"/>
+              </w:rPr>
+              <w:br/>
+              <w:t>    '</w:t>
+            </w:r>
+            <w:proofErr w:type="spellStart"/>
+            <w:r>
+              <w:rPr>
+                <w:color w:val="0000CD"/>
+              </w:rPr>
+              <w:t>header</w:t>
+            </w:r>
+            <w:proofErr w:type="spellEnd"/>
+            <w:r>
+              <w:rPr>
+                <w:color w:val="0000CD"/>
+              </w:rPr>
+              <w:t xml:space="preserve"> </w:t>
+            </w:r>
+            <w:proofErr w:type="spellStart"/>
+            <w:r>
+              <w:rPr>
+                <w:color w:val="0000CD"/>
+              </w:rPr>
+              <w:t>header</w:t>
+            </w:r>
+            <w:proofErr w:type="spellEnd"/>
+            <w:r>
+              <w:rPr>
+                <w:color w:val="0000CD"/>
+              </w:rPr>
+              <w:t xml:space="preserve"> </w:t>
+            </w:r>
+            <w:proofErr w:type="spellStart"/>
+            <w:r>
+              <w:rPr>
+                <w:color w:val="0000CD"/>
+              </w:rPr>
+              <w:t>header</w:t>
+            </w:r>
+            <w:proofErr w:type="spellEnd"/>
+            <w:r>
+              <w:rPr>
+                <w:color w:val="0000CD"/>
+              </w:rPr>
+              <w:t xml:space="preserve"> </w:t>
+            </w:r>
+            <w:proofErr w:type="spellStart"/>
+            <w:r>
+              <w:rPr>
+                <w:color w:val="0000CD"/>
+              </w:rPr>
+              <w:t>header</w:t>
+            </w:r>
+            <w:proofErr w:type="spellEnd"/>
+            <w:r>
+              <w:rPr>
+                <w:color w:val="0000CD"/>
+              </w:rPr>
+              <w:t xml:space="preserve"> </w:t>
+            </w:r>
+            <w:proofErr w:type="spellStart"/>
+            <w:r>
+              <w:rPr>
+                <w:color w:val="0000CD"/>
+              </w:rPr>
+              <w:t>header</w:t>
+            </w:r>
+            <w:proofErr w:type="spellEnd"/>
+            <w:r>
+              <w:rPr>
+                <w:color w:val="0000CD"/>
+              </w:rPr>
+              <w:t xml:space="preserve"> </w:t>
+            </w:r>
+            <w:proofErr w:type="spellStart"/>
+            <w:r>
+              <w:rPr>
+                <w:color w:val="0000CD"/>
+              </w:rPr>
+              <w:t>header</w:t>
+            </w:r>
+            <w:proofErr w:type="spellEnd"/>
+            <w:r>
+              <w:rPr>
+                <w:color w:val="0000CD"/>
+              </w:rPr>
+              <w:t>'</w:t>
+            </w:r>
+            <w:r>
+              <w:rPr>
+                <w:color w:val="0000CD"/>
+              </w:rPr>
+              <w:br/>
+              <w:t xml:space="preserve">    'menu </w:t>
+            </w:r>
+            <w:proofErr w:type="spellStart"/>
+            <w:r>
+              <w:rPr>
+                <w:color w:val="0000CD"/>
+              </w:rPr>
+              <w:t>main</w:t>
+            </w:r>
+            <w:proofErr w:type="spellEnd"/>
+            <w:r>
+              <w:rPr>
+                <w:color w:val="0000CD"/>
+              </w:rPr>
+              <w:t xml:space="preserve"> </w:t>
+            </w:r>
+            <w:proofErr w:type="spellStart"/>
+            <w:r>
+              <w:rPr>
+                <w:color w:val="0000CD"/>
+              </w:rPr>
+              <w:t>main</w:t>
+            </w:r>
+            <w:proofErr w:type="spellEnd"/>
+            <w:r>
+              <w:rPr>
+                <w:color w:val="0000CD"/>
+              </w:rPr>
+              <w:t xml:space="preserve"> </w:t>
+            </w:r>
+            <w:proofErr w:type="spellStart"/>
+            <w:r>
+              <w:rPr>
+                <w:color w:val="0000CD"/>
+              </w:rPr>
+              <w:t>main</w:t>
+            </w:r>
+            <w:proofErr w:type="spellEnd"/>
+            <w:r>
+              <w:rPr>
+                <w:color w:val="0000CD"/>
+              </w:rPr>
+              <w:t xml:space="preserve"> </w:t>
+            </w:r>
+            <w:proofErr w:type="spellStart"/>
+            <w:r>
+              <w:rPr>
+                <w:color w:val="0000CD"/>
+              </w:rPr>
+              <w:t>right</w:t>
+            </w:r>
+            <w:proofErr w:type="spellEnd"/>
+            <w:r>
+              <w:rPr>
+                <w:color w:val="0000CD"/>
+              </w:rPr>
+              <w:t xml:space="preserve"> </w:t>
+            </w:r>
+            <w:proofErr w:type="spellStart"/>
+            <w:r>
+              <w:rPr>
+                <w:color w:val="0000CD"/>
+              </w:rPr>
+              <w:t>right</w:t>
+            </w:r>
+            <w:proofErr w:type="spellEnd"/>
+            <w:r>
+              <w:rPr>
+                <w:color w:val="0000CD"/>
+              </w:rPr>
+              <w:t>'</w:t>
+            </w:r>
+            <w:r>
+              <w:rPr>
+                <w:color w:val="0000CD"/>
+              </w:rPr>
+              <w:br/>
+              <w:t xml:space="preserve">    'menu </w:t>
+            </w:r>
+            <w:proofErr w:type="spellStart"/>
+            <w:r>
+              <w:rPr>
+                <w:color w:val="0000CD"/>
+              </w:rPr>
+              <w:t>footer</w:t>
+            </w:r>
+            <w:proofErr w:type="spellEnd"/>
+            <w:r>
+              <w:rPr>
+                <w:color w:val="0000CD"/>
+              </w:rPr>
+              <w:t xml:space="preserve"> </w:t>
+            </w:r>
+            <w:proofErr w:type="spellStart"/>
+            <w:r>
+              <w:rPr>
+                <w:color w:val="0000CD"/>
+              </w:rPr>
+              <w:t>footer</w:t>
+            </w:r>
+            <w:proofErr w:type="spellEnd"/>
+            <w:r>
+              <w:rPr>
+                <w:color w:val="0000CD"/>
+              </w:rPr>
+              <w:t xml:space="preserve"> </w:t>
+            </w:r>
+            <w:proofErr w:type="spellStart"/>
+            <w:r>
+              <w:rPr>
+                <w:color w:val="0000CD"/>
+              </w:rPr>
+              <w:t>footer</w:t>
+            </w:r>
+            <w:proofErr w:type="spellEnd"/>
+            <w:r>
+              <w:rPr>
+                <w:color w:val="0000CD"/>
+              </w:rPr>
+              <w:t xml:space="preserve"> </w:t>
+            </w:r>
+            <w:proofErr w:type="spellStart"/>
+            <w:r>
+              <w:rPr>
+                <w:color w:val="0000CD"/>
+              </w:rPr>
+              <w:t>footer</w:t>
+            </w:r>
+            <w:proofErr w:type="spellEnd"/>
+            <w:r>
+              <w:rPr>
+                <w:color w:val="0000CD"/>
+              </w:rPr>
+              <w:t>'</w:t>
+            </w:r>
+            <w:r>
+              <w:rPr>
+                <w:color w:val="000000"/>
+              </w:rPr>
+              <w:t>;</w:t>
+            </w:r>
+            <w:r>
+              <w:rPr>
+                <w:color w:val="FF0000"/>
+              </w:rPr>
+              <w:br/>
+            </w:r>
+            <w:r>
+              <w:rPr>
+                <w:color w:val="000000"/>
+              </w:rPr>
+              <w:t>}</w:t>
+            </w:r>
+          </w:p>
           <w:p/>
         </w:tc>
       </w:tr>
@@ -2152,14 +3042,166 @@
             <w:r>
               <w:t>grid-auto-columns</w:t>
             </w:r>
-            <w:proofErr w:type="spellEnd"/>
-          </w:p>
-        </w:tc>
-        <w:tc>
-          <w:tcPr>
-            <w:tcW w:w="6107" w:type="dxa"/>
-          </w:tcPr>
-          <w:p/>
+            <w:r>
+              <w:t>:</w:t>
+            </w:r>
+            <w:proofErr w:type="spellEnd"/>
+            <w:r>
+              <w:t xml:space="preserve"> </w:t>
+            </w:r>
+            <w:proofErr w:type="spellStart"/>
+            <w:r>
+              <w:t>auto|max-content|min-content|</w:t>
+            </w:r>
+            <w:r>
+              <w:rPr>
+                <w:i/>
+                <w:iCs/>
+              </w:rPr>
+              <w:t>length</w:t>
+            </w:r>
+            <w:r>
+              <w:t>;</w:t>
+            </w:r>
+            <w:proofErr w:type="spellEnd"/>
+          </w:p>
+        </w:tc>
+        <w:tc>
+          <w:tcPr>
+            <w:tcW w:w="6107" w:type="dxa"/>
+          </w:tcPr>
+          <w:p>
+            <w:r>
+              <w:t xml:space="preserve">Nustato </w:t>
+            </w:r>
+            <w:proofErr w:type="spellStart"/>
+            <w:r>
+              <w:t>grid</w:t>
+            </w:r>
+            <w:proofErr w:type="spellEnd"/>
+            <w:r>
+              <w:t xml:space="preserve"> stulpelio plotį. Paveikia tik tuos stulpelius, kurių plotis nėra nustatytas.</w:t>
+            </w:r>
+          </w:p>
+          <w:p>
+            <w:r>
+              <w:t>PAVYZDYS:</w:t>
+            </w:r>
+          </w:p>
+          <w:p>
+            <w:r>
+              <w:rPr>
+                <w:color w:val="A52A2A"/>
+              </w:rPr>
+              <w:t>.</w:t>
+            </w:r>
+            <w:proofErr w:type="spellStart"/>
+            <w:r>
+              <w:rPr>
+                <w:color w:val="A52A2A"/>
+              </w:rPr>
+              <w:t>grid-container</w:t>
+            </w:r>
+            <w:proofErr w:type="spellEnd"/>
+            <w:r>
+              <w:rPr>
+                <w:color w:val="A52A2A"/>
+              </w:rPr>
+              <w:t xml:space="preserve"> </w:t>
+            </w:r>
+            <w:r>
+              <w:rPr>
+                <w:color w:val="000000"/>
+              </w:rPr>
+              <w:t>{</w:t>
+            </w:r>
+            <w:r>
+              <w:rPr>
+                <w:color w:val="FF0000"/>
+              </w:rPr>
+              <w:br/>
+              <w:t>  </w:t>
+            </w:r>
+            <w:proofErr w:type="spellStart"/>
+            <w:r>
+              <w:rPr>
+                <w:color w:val="FF0000"/>
+              </w:rPr>
+              <w:t>display</w:t>
+            </w:r>
+            <w:proofErr w:type="spellEnd"/>
+            <w:r>
+              <w:rPr>
+                <w:color w:val="000000"/>
+              </w:rPr>
+              <w:t>:</w:t>
+            </w:r>
+            <w:r>
+              <w:rPr>
+                <w:color w:val="0000CD"/>
+              </w:rPr>
+              <w:t xml:space="preserve"> </w:t>
+            </w:r>
+            <w:proofErr w:type="spellStart"/>
+            <w:r>
+              <w:rPr>
+                <w:color w:val="0000CD"/>
+              </w:rPr>
+              <w:t>grid</w:t>
+            </w:r>
+            <w:proofErr w:type="spellEnd"/>
+            <w:r>
+              <w:rPr>
+                <w:color w:val="000000"/>
+              </w:rPr>
+              <w:t>;</w:t>
+            </w:r>
+            <w:r>
+              <w:rPr>
+                <w:color w:val="FF0000"/>
+              </w:rPr>
+              <w:br/>
+              <w:t xml:space="preserve">  </w:t>
+            </w:r>
+            <w:proofErr w:type="spellStart"/>
+            <w:r>
+              <w:rPr>
+                <w:color w:val="FF0000"/>
+              </w:rPr>
+              <w:t>grid-auto-columns</w:t>
+            </w:r>
+            <w:r>
+              <w:rPr>
+                <w:color w:val="000000"/>
+              </w:rPr>
+              <w:t>:</w:t>
+            </w:r>
+            <w:proofErr w:type="spellEnd"/>
+            <w:r>
+              <w:rPr>
+                <w:color w:val="0000CD"/>
+              </w:rPr>
+              <w:t xml:space="preserve"> 50px</w:t>
+            </w:r>
+            <w:r>
+              <w:rPr>
+                <w:color w:val="000000"/>
+              </w:rPr>
+              <w:t>;</w:t>
+            </w:r>
+            <w:r>
+              <w:rPr>
+                <w:color w:val="FF0000"/>
+              </w:rPr>
+              <w:br/>
+            </w:r>
+            <w:r>
+              <w:rPr>
+                <w:color w:val="000000"/>
+              </w:rPr>
+              <w:t>}</w:t>
+            </w:r>
+          </w:p>
         </w:tc>
       </w:tr>
       <w:tr>
@@ -2179,7 +3221,11 @@
           <w:tcPr>
             <w:tcW w:w="6107" w:type="dxa"/>
           </w:tcPr>
-          <w:p/>
+          <w:p>
+            <w:r>
+              <w:t>Tas pats kaip su stulpeliais.</w:t>
+            </w:r>
+          </w:p>
         </w:tc>
       </w:tr>
       <w:tr>
@@ -2192,14 +3238,571 @@
             <w:r>
               <w:t>grid-auto-flow</w:t>
             </w:r>
-            <w:proofErr w:type="spellEnd"/>
-          </w:p>
-        </w:tc>
-        <w:tc>
-          <w:tcPr>
-            <w:tcW w:w="6107" w:type="dxa"/>
-          </w:tcPr>
-          <w:p/>
+            <w:r>
+              <w:t>:</w:t>
+            </w:r>
+            <w:proofErr w:type="spellEnd"/>
+            <w:r>
+              <w:t xml:space="preserve"> </w:t>
+            </w:r>
+            <w:proofErr w:type="spellStart"/>
+            <w:r>
+              <w:t>row|columns|row</w:t>
+            </w:r>
+            <w:proofErr w:type="spellEnd"/>
+            <w:r>
+              <w:t xml:space="preserve"> </w:t>
+            </w:r>
+            <w:proofErr w:type="spellStart"/>
+            <w:r>
+              <w:t>dense|column</w:t>
+            </w:r>
+            <w:proofErr w:type="spellEnd"/>
+            <w:r>
+              <w:t xml:space="preserve"> </w:t>
+            </w:r>
+            <w:proofErr w:type="spellStart"/>
+            <w:r>
+              <w:t>dense</w:t>
+            </w:r>
+            <w:proofErr w:type="spellEnd"/>
+            <w:r>
+              <w:t>;</w:t>
+            </w:r>
+          </w:p>
+        </w:tc>
+        <w:tc>
+          <w:tcPr>
+            <w:tcW w:w="6107" w:type="dxa"/>
+          </w:tcPr>
+          <w:p>
+            <w:r>
+              <w:t xml:space="preserve">Nustato kaip elementai turi būti išdėliojami, kai jie yra </w:t>
+            </w:r>
+            <w:proofErr w:type="spellStart"/>
+            <w:r>
+              <w:t>grid‘e</w:t>
+            </w:r>
+            <w:proofErr w:type="spellEnd"/>
+            <w:r>
+              <w:t>.</w:t>
+            </w:r>
+          </w:p>
+        </w:tc>
+      </w:tr>
+      <w:tr>
+        <w:tc>
+          <w:tcPr>
+            <w:tcW w:w="3469" w:type="dxa"/>
+          </w:tcPr>
+          <w:p>
+            <w:proofErr w:type="spellStart"/>
+            <w:r>
+              <w:t>grid</w:t>
+            </w:r>
+            <w:proofErr w:type="spellEnd"/>
+          </w:p>
+        </w:tc>
+        <w:tc>
+          <w:tcPr>
+            <w:tcW w:w="6107" w:type="dxa"/>
+          </w:tcPr>
+          <w:p>
+            <w:r>
+              <w:t xml:space="preserve">Šitas nustatymas naudojamas, kai norima elementus išdėlioti </w:t>
+            </w:r>
+            <w:proofErr w:type="spellStart"/>
+            <w:r>
+              <w:t>grid</w:t>
+            </w:r>
+            <w:proofErr w:type="spellEnd"/>
+            <w:r>
+              <w:t xml:space="preserve"> būdu.</w:t>
+            </w:r>
+          </w:p>
+          <w:p>
+            <w:r>
+              <w:t>Užsirašo taip:</w:t>
+            </w:r>
+          </w:p>
+          <w:p>
+            <w:r>
+              <w:rPr>
+                <w:color w:val="A52A2A"/>
+              </w:rPr>
+              <w:t>.</w:t>
+            </w:r>
+            <w:proofErr w:type="spellStart"/>
+            <w:r>
+              <w:rPr>
+                <w:color w:val="A52A2A"/>
+              </w:rPr>
+              <w:t>grid-container</w:t>
+            </w:r>
+            <w:proofErr w:type="spellEnd"/>
+            <w:r>
+              <w:rPr>
+                <w:color w:val="A52A2A"/>
+              </w:rPr>
+              <w:t xml:space="preserve"> </w:t>
+            </w:r>
+            <w:r>
+              <w:rPr>
+                <w:color w:val="000000"/>
+              </w:rPr>
+              <w:t>{</w:t>
+            </w:r>
+            <w:r>
+              <w:rPr>
+                <w:color w:val="FF0000"/>
+              </w:rPr>
+              <w:br/>
+              <w:t xml:space="preserve">  </w:t>
+            </w:r>
+            <w:proofErr w:type="spellStart"/>
+            <w:r>
+              <w:rPr>
+                <w:color w:val="FF0000"/>
+              </w:rPr>
+              <w:t>display</w:t>
+            </w:r>
+            <w:proofErr w:type="spellEnd"/>
+            <w:r>
+              <w:rPr>
+                <w:color w:val="000000"/>
+              </w:rPr>
+              <w:t>:</w:t>
+            </w:r>
+            <w:r>
+              <w:rPr>
+                <w:color w:val="0000CD"/>
+              </w:rPr>
+              <w:t xml:space="preserve"> </w:t>
+            </w:r>
+            <w:proofErr w:type="spellStart"/>
+            <w:r>
+              <w:rPr>
+                <w:color w:val="0000CD"/>
+              </w:rPr>
+              <w:t>grid</w:t>
+            </w:r>
+            <w:proofErr w:type="spellEnd"/>
+            <w:r>
+              <w:rPr>
+                <w:color w:val="000000"/>
+              </w:rPr>
+              <w:t>;</w:t>
+            </w:r>
+            <w:r>
+              <w:rPr>
+                <w:color w:val="FF0000"/>
+              </w:rPr>
+              <w:br/>
+            </w:r>
+            <w:r>
+              <w:rPr>
+                <w:color w:val="000000"/>
+              </w:rPr>
+              <w:t>}</w:t>
+            </w:r>
+          </w:p>
+        </w:tc>
+      </w:tr>
+      <w:tr>
+        <w:tc>
+          <w:tcPr>
+            <w:tcW w:w="3469" w:type="dxa"/>
+          </w:tcPr>
+          <w:p>
+            <w:proofErr w:type="spellStart"/>
+            <w:r>
+              <w:t>grid-row-start</w:t>
+            </w:r>
+            <w:r>
+              <w:t>:</w:t>
+            </w:r>
+            <w:proofErr w:type="spellEnd"/>
+            <w:r>
+              <w:t xml:space="preserve"> </w:t>
+            </w:r>
+            <w:proofErr w:type="spellStart"/>
+            <w:r>
+              <w:t>auto|</w:t>
+            </w:r>
+            <w:r>
+              <w:rPr>
+                <w:i/>
+                <w:iCs/>
+              </w:rPr>
+              <w:t>row-line</w:t>
+            </w:r>
+            <w:r>
+              <w:t>;</w:t>
+            </w:r>
+            <w:proofErr w:type="spellEnd"/>
+          </w:p>
+        </w:tc>
+        <w:tc>
+          <w:tcPr>
+            <w:tcW w:w="6107" w:type="dxa"/>
+          </w:tcPr>
+          <w:p>
+            <w:r>
+              <w:t>Nurodoma, kurioje eilutėje eleme</w:t>
+            </w:r>
+            <w:r>
+              <w:t>n</w:t>
+            </w:r>
+            <w:r>
+              <w:t>tas yra parodomas.</w:t>
+            </w:r>
+          </w:p>
+        </w:tc>
+      </w:tr>
+      <w:tr>
+        <w:tc>
+          <w:tcPr>
+            <w:tcW w:w="3469" w:type="dxa"/>
+          </w:tcPr>
+          <w:p>
+            <w:proofErr w:type="spellStart"/>
+            <w:r>
+              <w:t>grid-column-start</w:t>
+            </w:r>
+            <w:proofErr w:type="spellEnd"/>
+          </w:p>
+        </w:tc>
+        <w:tc>
+          <w:tcPr>
+            <w:tcW w:w="6107" w:type="dxa"/>
+          </w:tcPr>
+          <w:p>
+            <w:r>
+              <w:t>Tas pats kaip su eilute.</w:t>
+            </w:r>
+          </w:p>
+        </w:tc>
+      </w:tr>
+      <w:tr>
+        <w:tc>
+          <w:tcPr>
+            <w:tcW w:w="3469" w:type="dxa"/>
+          </w:tcPr>
+          <w:p>
+            <w:proofErr w:type="spellStart"/>
+            <w:r>
+              <w:t>grid-row-end</w:t>
+            </w:r>
+            <w:r>
+              <w:t>:</w:t>
+            </w:r>
+            <w:proofErr w:type="spellEnd"/>
+            <w:r>
+              <w:t xml:space="preserve"> </w:t>
+            </w:r>
+            <w:proofErr w:type="spellStart"/>
+            <w:r>
+              <w:t>auto|</w:t>
+            </w:r>
+            <w:r>
+              <w:rPr>
+                <w:i/>
+                <w:iCs/>
+              </w:rPr>
+              <w:t>row-line</w:t>
+            </w:r>
+            <w:r>
+              <w:t>|span</w:t>
+            </w:r>
+            <w:proofErr w:type="spellEnd"/>
+            <w:r>
+              <w:t xml:space="preserve"> </w:t>
+            </w:r>
+            <w:r>
+              <w:rPr>
+                <w:rStyle w:val="Emfaz"/>
+              </w:rPr>
+              <w:t>n</w:t>
+            </w:r>
+            <w:r>
+              <w:t>;</w:t>
+            </w:r>
+          </w:p>
+        </w:tc>
+        <w:tc>
+          <w:tcPr>
+            <w:tcW w:w="6107" w:type="dxa"/>
+          </w:tcPr>
+          <w:p>
+            <w:r>
+              <w:t>Nesupratau kaip veikia.</w:t>
+            </w:r>
+          </w:p>
+        </w:tc>
+      </w:tr>
+      <w:tr>
+        <w:tc>
+          <w:tcPr>
+            <w:tcW w:w="3469" w:type="dxa"/>
+          </w:tcPr>
+          <w:p>
+            <w:proofErr w:type="spellStart"/>
+            <w:r>
+              <w:t>grid-column-end</w:t>
+            </w:r>
+            <w:proofErr w:type="spellEnd"/>
+          </w:p>
+        </w:tc>
+        <w:tc>
+          <w:tcPr>
+            <w:tcW w:w="6107" w:type="dxa"/>
+          </w:tcPr>
+          <w:p>
+            <w:r>
+              <w:t>Nesuprantu kaip veikia.</w:t>
+            </w:r>
+          </w:p>
+        </w:tc>
+      </w:tr>
+      <w:tr>
+        <w:tc>
+          <w:tcPr>
+            <w:tcW w:w="3469" w:type="dxa"/>
+          </w:tcPr>
+          <w:p>
+            <w:proofErr w:type="spellStart"/>
+            <w:r>
+              <w:t>grid-row</w:t>
+            </w:r>
+            <w:proofErr w:type="spellEnd"/>
+          </w:p>
+        </w:tc>
+        <w:tc>
+          <w:tcPr>
+            <w:tcW w:w="6107" w:type="dxa"/>
+          </w:tcPr>
+          <w:p>
+            <w:r>
+              <w:t xml:space="preserve">Apjungia savyje dvi komandas - </w:t>
+            </w:r>
+            <w:hyperlink r:id="rId8" w:tooltip="The grid-row-start CSS property specifies a grid item’s start position within the grid row by contributing a line, a span, or nothing (automatic) to its grid placement, thereby specifying the inline-start edge of its grid area." w:history="1">
+              <w:proofErr w:type="spellStart"/>
+              <w:r>
+                <w:rPr>
+                  <w:rStyle w:val="HTMLkodas"/>
+                  <w:rFonts w:eastAsiaTheme="minorHAnsi"/>
+                </w:rPr>
+                <w:t>grid-row-start</w:t>
+              </w:r>
+              <w:proofErr w:type="spellEnd"/>
+            </w:hyperlink>
+            <w:r>
+              <w:t xml:space="preserve"> ir </w:t>
+            </w:r>
+            <w:hyperlink r:id="rId9" w:tooltip="The grid-row-end CSS property specifies a grid item’s end position within the grid row by contributing a line, a span, or nothing (automatic) to its grid placement, thereby specifying the inline-end edge of its grid area." w:history="1">
+              <w:proofErr w:type="spellStart"/>
+              <w:r>
+                <w:rPr>
+                  <w:rStyle w:val="HTMLkodas"/>
+                  <w:rFonts w:eastAsiaTheme="minorHAnsi"/>
+                </w:rPr>
+                <w:t>grid-row-end</w:t>
+              </w:r>
+              <w:proofErr w:type="spellEnd"/>
+            </w:hyperlink>
+          </w:p>
+        </w:tc>
+      </w:tr>
+      <w:tr>
+        <w:tc>
+          <w:tcPr>
+            <w:tcW w:w="3469" w:type="dxa"/>
+          </w:tcPr>
+          <w:p>
+            <w:proofErr w:type="spellStart"/>
+            <w:r>
+              <w:t>grid-column</w:t>
+            </w:r>
+            <w:proofErr w:type="spellEnd"/>
+          </w:p>
+        </w:tc>
+        <w:tc>
+          <w:tcPr>
+            <w:tcW w:w="6107" w:type="dxa"/>
+          </w:tcPr>
+          <w:p>
+            <w:r>
+              <w:t xml:space="preserve">Kaip ir </w:t>
+            </w:r>
+            <w:proofErr w:type="spellStart"/>
+            <w:r>
+              <w:t>grid-row</w:t>
+            </w:r>
+            <w:proofErr w:type="spellEnd"/>
+            <w:r>
+              <w:t xml:space="preserve"> tik su stulpeliais.</w:t>
+            </w:r>
+          </w:p>
+        </w:tc>
+      </w:tr>
+      <w:tr>
+        <w:tc>
+          <w:tcPr>
+            <w:tcW w:w="3469" w:type="dxa"/>
+          </w:tcPr>
+          <w:p>
+            <w:proofErr w:type="spellStart"/>
+            <w:r>
+              <w:t>grid-area</w:t>
+            </w:r>
+            <w:proofErr w:type="spellEnd"/>
+          </w:p>
+        </w:tc>
+        <w:tc>
+          <w:tcPr>
+            <w:tcW w:w="6107" w:type="dxa"/>
+          </w:tcPr>
+          <w:p>
+            <w:r>
+              <w:t xml:space="preserve">Apjungia komandas r </w:t>
+            </w:r>
+            <w:hyperlink r:id="rId10" w:tooltip="The grid-row-start CSS property specifies a grid item’s start position within the grid row by contributing a line, a span, or nothing (automatic) to its grid placement, thereby specifying the inline-start edge of its grid area." w:history="1">
+              <w:proofErr w:type="spellStart"/>
+              <w:r>
+                <w:rPr>
+                  <w:rStyle w:val="HTMLkodas"/>
+                  <w:rFonts w:eastAsiaTheme="minorHAnsi"/>
+                </w:rPr>
+                <w:t>grid-row-start</w:t>
+              </w:r>
+            </w:hyperlink>
+            <w:r>
+              <w:t>,</w:t>
+            </w:r>
+            <w:proofErr w:type="spellEnd"/>
+            <w:r>
+              <w:t xml:space="preserve"> </w:t>
+            </w:r>
+            <w:hyperlink r:id="rId11" w:tooltip="The grid-column-start CSS property specifies a grid item’s start position within the grid column by contributing a line, a span, or nothing (automatic) to its grid placement. This start position defines the block-start edge of the grid area." w:history="1">
+              <w:proofErr w:type="spellStart"/>
+              <w:r>
+                <w:rPr>
+                  <w:rStyle w:val="HTMLkodas"/>
+                  <w:rFonts w:eastAsiaTheme="minorHAnsi"/>
+                </w:rPr>
+                <w:t>grid-column-start</w:t>
+              </w:r>
+            </w:hyperlink>
+            <w:r>
+              <w:t>,</w:t>
+            </w:r>
+            <w:proofErr w:type="spellEnd"/>
+            <w:r>
+              <w:t xml:space="preserve"> </w:t>
+            </w:r>
+            <w:hyperlink r:id="rId12" w:tooltip="The grid-row-end CSS property specifies a grid item’s end position within the grid row by contributing a line, a span, or nothing (automatic) to its grid placement, thereby specifying the inline-end edge of its grid area." w:history="1">
+              <w:proofErr w:type="spellStart"/>
+              <w:r>
+                <w:rPr>
+                  <w:rStyle w:val="HTMLkodas"/>
+                  <w:rFonts w:eastAsiaTheme="minorHAnsi"/>
+                </w:rPr>
+                <w:t>grid-row-end</w:t>
+              </w:r>
+              <w:proofErr w:type="spellEnd"/>
+            </w:hyperlink>
+            <w:r>
+              <w:t xml:space="preserve"> </w:t>
+            </w:r>
+            <w:proofErr w:type="spellStart"/>
+            <w:r>
+              <w:t>and</w:t>
+            </w:r>
+            <w:proofErr w:type="spellEnd"/>
+            <w:r>
+              <w:t xml:space="preserve"> </w:t>
+            </w:r>
+            <w:hyperlink r:id="rId13" w:tooltip="The grid-column-end CSS property specifies a grid item’s end position within the grid column by contributing a line, a span, or nothing (automatic) to its grid placement, thereby specifying the block-end edge of its grid area." w:history="1">
+              <w:proofErr w:type="spellStart"/>
+              <w:r>
+                <w:rPr>
+                  <w:rStyle w:val="HTMLkodas"/>
+                  <w:rFonts w:eastAsiaTheme="minorHAnsi"/>
+                </w:rPr>
+                <w:t>grid-column-end</w:t>
+              </w:r>
+            </w:hyperlink>
+            <w:r>
+              <w:t>.</w:t>
+            </w:r>
+            <w:proofErr w:type="spellEnd"/>
+          </w:p>
+        </w:tc>
+      </w:tr>
+      <w:tr>
+        <w:tc>
+          <w:tcPr>
+            <w:tcW w:w="3469" w:type="dxa"/>
+          </w:tcPr>
+          <w:p>
+            <w:proofErr w:type="spellStart"/>
+            <w:r>
+              <w:t>grid-row-gap</w:t>
+            </w:r>
+            <w:r>
+              <w:t>:</w:t>
+            </w:r>
+            <w:proofErr w:type="spellEnd"/>
+            <w:r>
+              <w:t xml:space="preserve"> </w:t>
+            </w:r>
+            <w:proofErr w:type="spellStart"/>
+            <w:r>
+              <w:rPr>
+                <w:i/>
+                <w:iCs/>
+              </w:rPr>
+              <w:t>length</w:t>
+            </w:r>
+            <w:proofErr w:type="spellEnd"/>
+            <w:r>
+              <w:t>;</w:t>
+            </w:r>
+          </w:p>
+        </w:tc>
+        <w:tc>
+          <w:tcPr>
+            <w:tcW w:w="6107" w:type="dxa"/>
+          </w:tcPr>
+          <w:p>
+            <w:r>
+              <w:t>Nustato tarpą tarp eilučių.</w:t>
+            </w:r>
+          </w:p>
+        </w:tc>
+      </w:tr>
+      <w:tr>
+        <w:tc>
+          <w:tcPr>
+            <w:tcW w:w="3469" w:type="dxa"/>
+          </w:tcPr>
+          <w:p>
+            <w:proofErr w:type="spellStart"/>
+            <w:r>
+              <w:t>grid-column-gap</w:t>
+            </w:r>
+            <w:proofErr w:type="spellEnd"/>
+          </w:p>
+        </w:tc>
+        <w:tc>
+          <w:tcPr>
+            <w:tcW w:w="6107" w:type="dxa"/>
+          </w:tcPr>
+          <w:p>
+            <w:r>
+              <w:t>Nustato tarpą tarp stulpelių.</w:t>
+            </w:r>
+          </w:p>
         </w:tc>
       </w:tr>
       <w:tr>
@@ -2211,213 +3814,45 @@
             <w:proofErr w:type="spellStart"/>
             <w:r>
               <w:lastRenderedPageBreak/>
-              <w:t>grid</w:t>
-            </w:r>
-            <w:proofErr w:type="spellEnd"/>
-          </w:p>
-        </w:tc>
-        <w:tc>
-          <w:tcPr>
-            <w:tcW w:w="6107" w:type="dxa"/>
-          </w:tcPr>
-          <w:p/>
-        </w:tc>
-      </w:tr>
-      <w:tr>
-        <w:tc>
-          <w:tcPr>
-            <w:tcW w:w="3469" w:type="dxa"/>
-          </w:tcPr>
-          <w:p>
-            <w:proofErr w:type="spellStart"/>
-            <w:r>
-              <w:t>grid-row-start</w:t>
-            </w:r>
-            <w:proofErr w:type="spellEnd"/>
-          </w:p>
-        </w:tc>
-        <w:tc>
-          <w:tcPr>
-            <w:tcW w:w="6107" w:type="dxa"/>
-          </w:tcPr>
-          <w:p/>
-        </w:tc>
-      </w:tr>
-      <w:tr>
-        <w:tc>
-          <w:tcPr>
-            <w:tcW w:w="3469" w:type="dxa"/>
-          </w:tcPr>
-          <w:p>
-            <w:proofErr w:type="spellStart"/>
-            <w:r>
-              <w:t>grid-column-start</w:t>
-            </w:r>
-            <w:proofErr w:type="spellEnd"/>
-          </w:p>
-        </w:tc>
-        <w:tc>
-          <w:tcPr>
-            <w:tcW w:w="6107" w:type="dxa"/>
-          </w:tcPr>
-          <w:p/>
-        </w:tc>
-      </w:tr>
-      <w:tr>
-        <w:tc>
-          <w:tcPr>
-            <w:tcW w:w="3469" w:type="dxa"/>
-          </w:tcPr>
-          <w:p>
-            <w:proofErr w:type="spellStart"/>
-            <w:r>
-              <w:t>grid-row-end</w:t>
-            </w:r>
-            <w:proofErr w:type="spellEnd"/>
-          </w:p>
-        </w:tc>
-        <w:tc>
-          <w:tcPr>
-            <w:tcW w:w="6107" w:type="dxa"/>
-          </w:tcPr>
-          <w:p/>
-        </w:tc>
-      </w:tr>
-      <w:tr>
-        <w:tc>
-          <w:tcPr>
-            <w:tcW w:w="3469" w:type="dxa"/>
-          </w:tcPr>
-          <w:p>
-            <w:proofErr w:type="spellStart"/>
-            <w:r>
-              <w:t>grid-column-end</w:t>
-            </w:r>
-            <w:proofErr w:type="spellEnd"/>
-          </w:p>
-        </w:tc>
-        <w:tc>
-          <w:tcPr>
-            <w:tcW w:w="6107" w:type="dxa"/>
-          </w:tcPr>
-          <w:p/>
-        </w:tc>
-      </w:tr>
-      <w:tr>
-        <w:tc>
-          <w:tcPr>
-            <w:tcW w:w="3469" w:type="dxa"/>
-          </w:tcPr>
-          <w:p>
-            <w:proofErr w:type="spellStart"/>
-            <w:r>
-              <w:t>grid-row</w:t>
-            </w:r>
-            <w:proofErr w:type="spellEnd"/>
-          </w:p>
-        </w:tc>
-        <w:tc>
-          <w:tcPr>
-            <w:tcW w:w="6107" w:type="dxa"/>
-          </w:tcPr>
-          <w:p/>
-        </w:tc>
-      </w:tr>
-      <w:tr>
-        <w:tc>
-          <w:tcPr>
-            <w:tcW w:w="3469" w:type="dxa"/>
-          </w:tcPr>
-          <w:p>
-            <w:proofErr w:type="spellStart"/>
-            <w:r>
-              <w:t>grid-column</w:t>
-            </w:r>
-            <w:proofErr w:type="spellEnd"/>
-          </w:p>
-        </w:tc>
-        <w:tc>
-          <w:tcPr>
-            <w:tcW w:w="6107" w:type="dxa"/>
-          </w:tcPr>
-          <w:p/>
-        </w:tc>
-      </w:tr>
-      <w:tr>
-        <w:tc>
-          <w:tcPr>
-            <w:tcW w:w="3469" w:type="dxa"/>
-          </w:tcPr>
-          <w:p>
-            <w:proofErr w:type="spellStart"/>
-            <w:r>
-              <w:t>grid-area</w:t>
-            </w:r>
-            <w:proofErr w:type="spellEnd"/>
-          </w:p>
-        </w:tc>
-        <w:tc>
-          <w:tcPr>
-            <w:tcW w:w="6107" w:type="dxa"/>
-          </w:tcPr>
-          <w:p/>
-        </w:tc>
-      </w:tr>
-      <w:tr>
-        <w:tc>
-          <w:tcPr>
-            <w:tcW w:w="3469" w:type="dxa"/>
-          </w:tcPr>
-          <w:p>
-            <w:proofErr w:type="spellStart"/>
-            <w:r>
+              <w:t>grid-gap</w:t>
+            </w:r>
+            <w:r>
+              <w:t>:</w:t>
+            </w:r>
+            <w:proofErr w:type="spellEnd"/>
+            <w:r>
+              <w:t xml:space="preserve"> </w:t>
+            </w:r>
+            <w:proofErr w:type="spellStart"/>
+            <w:r>
+              <w:rPr>
+                <w:i/>
+                <w:iCs/>
+              </w:rPr>
               <w:t>grid-row-gap</w:t>
             </w:r>
             <w:proofErr w:type="spellEnd"/>
-          </w:p>
-        </w:tc>
-        <w:tc>
-          <w:tcPr>
-            <w:tcW w:w="6107" w:type="dxa"/>
-          </w:tcPr>
-          <w:p/>
-        </w:tc>
-      </w:tr>
-      <w:tr>
-        <w:tc>
-          <w:tcPr>
-            <w:tcW w:w="3469" w:type="dxa"/>
-          </w:tcPr>
-          <w:p>
-            <w:proofErr w:type="spellStart"/>
-            <w:r>
-              <w:t>grid-column-gap</w:t>
-            </w:r>
-            <w:proofErr w:type="spellEnd"/>
-          </w:p>
-        </w:tc>
-        <w:tc>
-          <w:tcPr>
-            <w:tcW w:w="6107" w:type="dxa"/>
-          </w:tcPr>
-          <w:p/>
-        </w:tc>
-      </w:tr>
-      <w:tr>
-        <w:tc>
-          <w:tcPr>
-            <w:tcW w:w="3469" w:type="dxa"/>
-          </w:tcPr>
-          <w:p>
-            <w:r>
-              <w:t>grid-gap</w:t>
-            </w:r>
-          </w:p>
-        </w:tc>
-        <w:tc>
-          <w:tcPr>
-            <w:tcW w:w="6107" w:type="dxa"/>
-          </w:tcPr>
+            <w:r>
+              <w:rPr>
+                <w:i/>
+                <w:iCs/>
+              </w:rPr>
+              <w:t xml:space="preserve"> grid-column-gap</w:t>
+            </w:r>
+            <w:r>
+              <w:t>;</w:t>
+            </w:r>
+          </w:p>
+        </w:tc>
+        <w:tc>
+          <w:tcPr>
+            <w:tcW w:w="6107" w:type="dxa"/>
+          </w:tcPr>
+          <w:p>
+            <w:r>
+              <w:t>Apima eilučių ir stulpelių komandą.</w:t>
+            </w:r>
+          </w:p>
           <w:p/>
         </w:tc>
       </w:tr>
@@ -2938,7 +4373,6 @@
           <w:p>
             <w:proofErr w:type="spellStart"/>
             <w:r>
-              <w:lastRenderedPageBreak/>
               <w:t>list-style-image</w:t>
             </w:r>
             <w:proofErr w:type="spellEnd"/>
@@ -3212,6 +4646,163 @@
     </w:sectPr>
   </w:body>
 </w:document>
+</file>
+
+<file path=word/numbering.xml><?xml version="1.0" encoding="utf-8"?>
+<w:numbering xmlns:ve="http://schemas.openxmlformats.org/markup-compatibility/2006" xmlns:o="urn:schemas-microsoft-com:office:office" xmlns:r="http://schemas.openxmlformats.org/officeDocument/2006/relationships" xmlns:m="http://schemas.openxmlformats.org/officeDocument/2006/math" xmlns:v="urn:schemas-microsoft-com:vml" xmlns:wp="http://schemas.openxmlformats.org/drawingml/2006/wordprocessingDrawing" xmlns:w10="urn:schemas-microsoft-com:office:word" xmlns:w="http://schemas.openxmlformats.org/wordprocessingml/2006/main" xmlns:wne="http://schemas.microsoft.com/office/word/2006/wordml">
+  <w:abstractNum w:abstractNumId="0">
+    <w:nsid w:val="02506A51"/>
+    <w:multiLevelType w:val="multilevel"/>
+    <w:tmpl w:val="D990FC20"/>
+    <w:lvl w:ilvl="0">
+      <w:start w:val="1"/>
+      <w:numFmt w:val="bullet"/>
+      <w:lvlText w:val=""/>
+      <w:lvlJc w:val="left"/>
+      <w:pPr>
+        <w:tabs>
+          <w:tab w:val="num" w:pos="720"/>
+        </w:tabs>
+        <w:ind w:left="720" w:hanging="360"/>
+      </w:pPr>
+      <w:rPr>
+        <w:rFonts w:ascii="Symbol" w:hAnsi="Symbol" w:hint="default"/>
+        <w:sz w:val="20"/>
+      </w:rPr>
+    </w:lvl>
+    <w:lvl w:ilvl="1" w:tentative="1">
+      <w:start w:val="1"/>
+      <w:numFmt w:val="bullet"/>
+      <w:lvlText w:val="o"/>
+      <w:lvlJc w:val="left"/>
+      <w:pPr>
+        <w:tabs>
+          <w:tab w:val="num" w:pos="1440"/>
+        </w:tabs>
+        <w:ind w:left="1440" w:hanging="360"/>
+      </w:pPr>
+      <w:rPr>
+        <w:rFonts w:ascii="Courier New" w:hAnsi="Courier New" w:hint="default"/>
+        <w:sz w:val="20"/>
+      </w:rPr>
+    </w:lvl>
+    <w:lvl w:ilvl="2" w:tentative="1">
+      <w:start w:val="1"/>
+      <w:numFmt w:val="bullet"/>
+      <w:lvlText w:val=""/>
+      <w:lvlJc w:val="left"/>
+      <w:pPr>
+        <w:tabs>
+          <w:tab w:val="num" w:pos="2160"/>
+        </w:tabs>
+        <w:ind w:left="2160" w:hanging="360"/>
+      </w:pPr>
+      <w:rPr>
+        <w:rFonts w:ascii="Wingdings" w:hAnsi="Wingdings" w:hint="default"/>
+        <w:sz w:val="20"/>
+      </w:rPr>
+    </w:lvl>
+    <w:lvl w:ilvl="3" w:tentative="1">
+      <w:start w:val="1"/>
+      <w:numFmt w:val="bullet"/>
+      <w:lvlText w:val=""/>
+      <w:lvlJc w:val="left"/>
+      <w:pPr>
+        <w:tabs>
+          <w:tab w:val="num" w:pos="2880"/>
+        </w:tabs>
+        <w:ind w:left="2880" w:hanging="360"/>
+      </w:pPr>
+      <w:rPr>
+        <w:rFonts w:ascii="Wingdings" w:hAnsi="Wingdings" w:hint="default"/>
+        <w:sz w:val="20"/>
+      </w:rPr>
+    </w:lvl>
+    <w:lvl w:ilvl="4" w:tentative="1">
+      <w:start w:val="1"/>
+      <w:numFmt w:val="bullet"/>
+      <w:lvlText w:val=""/>
+      <w:lvlJc w:val="left"/>
+      <w:pPr>
+        <w:tabs>
+          <w:tab w:val="num" w:pos="3600"/>
+        </w:tabs>
+        <w:ind w:left="3600" w:hanging="360"/>
+      </w:pPr>
+      <w:rPr>
+        <w:rFonts w:ascii="Wingdings" w:hAnsi="Wingdings" w:hint="default"/>
+        <w:sz w:val="20"/>
+      </w:rPr>
+    </w:lvl>
+    <w:lvl w:ilvl="5" w:tentative="1">
+      <w:start w:val="1"/>
+      <w:numFmt w:val="bullet"/>
+      <w:lvlText w:val=""/>
+      <w:lvlJc w:val="left"/>
+      <w:pPr>
+        <w:tabs>
+          <w:tab w:val="num" w:pos="4320"/>
+        </w:tabs>
+        <w:ind w:left="4320" w:hanging="360"/>
+      </w:pPr>
+      <w:rPr>
+        <w:rFonts w:ascii="Wingdings" w:hAnsi="Wingdings" w:hint="default"/>
+        <w:sz w:val="20"/>
+      </w:rPr>
+    </w:lvl>
+    <w:lvl w:ilvl="6" w:tentative="1">
+      <w:start w:val="1"/>
+      <w:numFmt w:val="bullet"/>
+      <w:lvlText w:val=""/>
+      <w:lvlJc w:val="left"/>
+      <w:pPr>
+        <w:tabs>
+          <w:tab w:val="num" w:pos="5040"/>
+        </w:tabs>
+        <w:ind w:left="5040" w:hanging="360"/>
+      </w:pPr>
+      <w:rPr>
+        <w:rFonts w:ascii="Wingdings" w:hAnsi="Wingdings" w:hint="default"/>
+        <w:sz w:val="20"/>
+      </w:rPr>
+    </w:lvl>
+    <w:lvl w:ilvl="7" w:tentative="1">
+      <w:start w:val="1"/>
+      <w:numFmt w:val="bullet"/>
+      <w:lvlText w:val=""/>
+      <w:lvlJc w:val="left"/>
+      <w:pPr>
+        <w:tabs>
+          <w:tab w:val="num" w:pos="5760"/>
+        </w:tabs>
+        <w:ind w:left="5760" w:hanging="360"/>
+      </w:pPr>
+      <w:rPr>
+        <w:rFonts w:ascii="Wingdings" w:hAnsi="Wingdings" w:hint="default"/>
+        <w:sz w:val="20"/>
+      </w:rPr>
+    </w:lvl>
+    <w:lvl w:ilvl="8" w:tentative="1">
+      <w:start w:val="1"/>
+      <w:numFmt w:val="bullet"/>
+      <w:lvlText w:val=""/>
+      <w:lvlJc w:val="left"/>
+      <w:pPr>
+        <w:tabs>
+          <w:tab w:val="num" w:pos="6480"/>
+        </w:tabs>
+        <w:ind w:left="6480" w:hanging="360"/>
+      </w:pPr>
+      <w:rPr>
+        <w:rFonts w:ascii="Wingdings" w:hAnsi="Wingdings" w:hint="default"/>
+        <w:sz w:val="20"/>
+      </w:rPr>
+    </w:lvl>
+  </w:abstractNum>
+  <w:num w:numId="1">
+    <w:abstractNumId w:val="0"/>
+  </w:num>
+</w:numbering>
 </file>
 
 <file path=word/styles.xml><?xml version="1.0" encoding="utf-8"?>
@@ -3441,6 +5032,31 @@
     <w:rPr>
       <w:i/>
       <w:iCs/>
+    </w:rPr>
+  </w:style>
+  <w:style w:type="character" w:styleId="Hipersaitas">
+    <w:name w:val="Hyperlink"/>
+    <w:basedOn w:val="Numatytasispastraiposriftas"/>
+    <w:uiPriority w:val="99"/>
+    <w:semiHidden/>
+    <w:unhideWhenUsed/>
+    <w:rsid w:val="00A00E04"/>
+    <w:rPr>
+      <w:color w:val="0000FF"/>
+      <w:u w:val="single"/>
+    </w:rPr>
+  </w:style>
+  <w:style w:type="character" w:styleId="HTMLkodas">
+    <w:name w:val="HTML Code"/>
+    <w:basedOn w:val="Numatytasispastraiposriftas"/>
+    <w:uiPriority w:val="99"/>
+    <w:semiHidden/>
+    <w:unhideWhenUsed/>
+    <w:rsid w:val="00D574EF"/>
+    <w:rPr>
+      <w:rFonts w:ascii="Courier New" w:eastAsia="Times New Roman" w:hAnsi="Courier New" w:cs="Courier New"/>
+      <w:sz w:val="20"/>
+      <w:szCs w:val="20"/>
     </w:rPr>
   </w:style>
 </w:styles>

</xml_diff>